<commit_message>
xbox gamaakt en css file bijgewerkt
</commit_message>
<xml_diff>
--- a/Logboek_Project_5_Tom_Schoon.docx
+++ b/Logboek_Project_5_Tom_Schoon.docx
@@ -244,8 +244,242 @@
             <w:r>
               <w:t xml:space="preserve">Dit stond ook voor vandaag gepland dus we lopen mooi op tijd. </w:t>
             </w:r>
+          </w:p>
+        </w:tc>
+      </w:tr>
+      <w:tr>
+        <w:tc>
+          <w:tcPr>
+            <w:tcW w:w="3020" w:type="dxa"/>
+          </w:tcPr>
+          <w:p>
+            <w:pPr>
+              <w:pStyle w:val="Geenafstand"/>
+            </w:pPr>
+            <w:r>
+              <w:t>19-11-2019</w:t>
+            </w:r>
+          </w:p>
+        </w:tc>
+        <w:tc>
+          <w:tcPr>
+            <w:tcW w:w="3021" w:type="dxa"/>
+          </w:tcPr>
+          <w:p>
+            <w:pPr>
+              <w:pStyle w:val="Geenafstand"/>
+            </w:pPr>
+            <w:r>
+              <w:t xml:space="preserve">We zijn </w:t>
+            </w:r>
+            <w:proofErr w:type="spellStart"/>
+            <w:r>
+              <w:t>begonen</w:t>
+            </w:r>
+            <w:proofErr w:type="spellEnd"/>
+            <w:r>
+              <w:t xml:space="preserve"> met een kleine vergadering te voeren over de voortgang van het gesprek. Hierbij heb ik ook de opdracht op papier gekregen. Verder ben ik goed </w:t>
+            </w:r>
+            <w:proofErr w:type="spellStart"/>
+            <w:r>
+              <w:t>ingeligt</w:t>
+            </w:r>
+            <w:proofErr w:type="spellEnd"/>
+            <w:r>
+              <w:t xml:space="preserve"> door mijn collega’s. </w:t>
+            </w:r>
+            <w:proofErr w:type="gramStart"/>
+            <w:r>
+              <w:t>we</w:t>
+            </w:r>
+            <w:proofErr w:type="gramEnd"/>
+            <w:r>
+              <w:t xml:space="preserve"> hebben even besproken welke kleuren thema. We hebben gekozen om voor iedere andere game console een ander kleuren thema te gebruiken. </w:t>
+            </w:r>
+          </w:p>
+          <w:p>
+            <w:pPr>
+              <w:pStyle w:val="Geenafstand"/>
+            </w:pPr>
+          </w:p>
+          <w:p>
+            <w:pPr>
+              <w:pStyle w:val="Geenafstand"/>
+            </w:pPr>
+            <w:r>
+              <w:t xml:space="preserve">Ik heb een begin gemaakt met de site ik heb alle </w:t>
+            </w:r>
+            <w:proofErr w:type="gramStart"/>
+            <w:r>
+              <w:t>begin pagina’s</w:t>
+            </w:r>
+            <w:proofErr w:type="gramEnd"/>
+            <w:r>
+              <w:t xml:space="preserve"> aangemaakt en </w:t>
+            </w:r>
+            <w:proofErr w:type="spellStart"/>
+            <w:r>
+              <w:t>begonen</w:t>
+            </w:r>
+            <w:proofErr w:type="spellEnd"/>
+            <w:r>
+              <w:t xml:space="preserve"> met de standaard coderingen ook heb ik een logo toegevoegd aan onze site in de </w:t>
+            </w:r>
+            <w:proofErr w:type="spellStart"/>
+            <w:r>
+              <w:t>nav</w:t>
+            </w:r>
+            <w:proofErr w:type="spellEnd"/>
+            <w:r>
+              <w:t xml:space="preserve"> bar na even met de leraar hebben gezeten is het gelukt om de foto links in de </w:t>
+            </w:r>
+            <w:proofErr w:type="spellStart"/>
+            <w:r>
+              <w:t>nav</w:t>
+            </w:r>
+            <w:proofErr w:type="spellEnd"/>
+            <w:r>
+              <w:t xml:space="preserve"> bar te zetten. </w:t>
+            </w:r>
+          </w:p>
+        </w:tc>
+        <w:tc>
+          <w:tcPr>
+            <w:tcW w:w="3021" w:type="dxa"/>
+          </w:tcPr>
+          <w:p>
+            <w:pPr>
+              <w:pStyle w:val="Geenafstand"/>
+            </w:pPr>
+            <w:r>
+              <w:t xml:space="preserve">Vandaag een mooi resultaat de </w:t>
+            </w:r>
+            <w:proofErr w:type="spellStart"/>
+            <w:r>
+              <w:t>Gannt</w:t>
+            </w:r>
+            <w:proofErr w:type="spellEnd"/>
+            <w:r>
+              <w:t xml:space="preserve"> planner gemaakt. </w:t>
+            </w:r>
+          </w:p>
+          <w:p>
+            <w:pPr>
+              <w:pStyle w:val="Geenafstand"/>
+            </w:pPr>
+          </w:p>
+          <w:p>
+            <w:pPr>
+              <w:pStyle w:val="Geenafstand"/>
+            </w:pPr>
+            <w:r>
+              <w:t>En een begin gemaakt aan de website!</w:t>
+            </w:r>
+          </w:p>
+        </w:tc>
+      </w:tr>
+      <w:tr>
+        <w:tc>
+          <w:tcPr>
+            <w:tcW w:w="3020" w:type="dxa"/>
+          </w:tcPr>
+          <w:p>
+            <w:pPr>
+              <w:pStyle w:val="Geenafstand"/>
+            </w:pPr>
+            <w:r>
+              <w:t>20-11-2019</w:t>
+            </w:r>
+          </w:p>
+        </w:tc>
+        <w:tc>
+          <w:tcPr>
+            <w:tcW w:w="3021" w:type="dxa"/>
+          </w:tcPr>
+          <w:p>
+            <w:pPr>
+              <w:pStyle w:val="Geenafstand"/>
+            </w:pPr>
+            <w:r>
+              <w:t xml:space="preserve">We hebben vandaag een overleg gehad. En we hebben </w:t>
+            </w:r>
+            <w:proofErr w:type="spellStart"/>
+            <w:r>
+              <w:t>runa</w:t>
+            </w:r>
+            <w:proofErr w:type="spellEnd"/>
+            <w:r>
+              <w:t xml:space="preserve"> toegevoegd aan het groepje. Zij mag de tab </w:t>
+            </w:r>
+            <w:proofErr w:type="spellStart"/>
+            <w:r>
+              <w:t>playstation</w:t>
+            </w:r>
+            <w:proofErr w:type="spellEnd"/>
+            <w:r>
+              <w:t xml:space="preserve">. Heb ik </w:t>
+            </w:r>
+            <w:proofErr w:type="spellStart"/>
+            <w:r>
+              <w:t>hssr</w:t>
+            </w:r>
+            <w:proofErr w:type="spellEnd"/>
+            <w:r>
+              <w:t xml:space="preserve"> gegeven zo zijn alle pagina’s eerlijk verdeeld.</w:t>
+            </w:r>
+          </w:p>
+          <w:p>
+            <w:pPr>
+              <w:pStyle w:val="Geenafstand"/>
+            </w:pPr>
+          </w:p>
+          <w:p>
+            <w:pPr>
+              <w:pStyle w:val="Geenafstand"/>
+            </w:pPr>
+            <w:r>
+              <w:lastRenderedPageBreak/>
+              <w:t xml:space="preserve">Ik ben verder </w:t>
+            </w:r>
+            <w:proofErr w:type="spellStart"/>
+            <w:r>
+              <w:t>gegeaan</w:t>
+            </w:r>
+            <w:proofErr w:type="spellEnd"/>
+            <w:r>
+              <w:t xml:space="preserve">. Aan de website. Ik heb een begin gemaakt aan de pagina Xbox, en Home, ook willen we een </w:t>
+            </w:r>
+            <w:r>
+              <w:rPr>
+                <w:b/>
+                <w:bCs/>
+              </w:rPr>
+              <w:t xml:space="preserve">algemene </w:t>
+            </w:r>
+            <w:proofErr w:type="spellStart"/>
+            <w:r>
+              <w:rPr>
+                <w:b/>
+                <w:bCs/>
+              </w:rPr>
+              <w:t>informstie</w:t>
+            </w:r>
+            <w:proofErr w:type="spellEnd"/>
+            <w:r>
+              <w:t xml:space="preserve"> tekst maken deze heb ik gemaakt en ook even opgezocht op het internet.</w:t>
+            </w:r>
             <w:bookmarkStart w:id="0" w:name="_GoBack"/>
             <w:bookmarkEnd w:id="0"/>
+          </w:p>
+        </w:tc>
+        <w:tc>
+          <w:tcPr>
+            <w:tcW w:w="3021" w:type="dxa"/>
+          </w:tcPr>
+          <w:p>
+            <w:pPr>
+              <w:pStyle w:val="Geenafstand"/>
+            </w:pPr>
           </w:p>
         </w:tc>
       </w:tr>

</xml_diff>